<commit_message>
Changed TileType location and added images
</commit_message>
<xml_diff>
--- a/Documents/Batalan_Vlad_raport2.docx
+++ b/Documents/Batalan_Vlad_raport2.docx
@@ -13,6 +13,7 @@
       <w:r>
         <w:rPr>
           <w:rFonts w:eastAsia="Times New Roman"/>
+          <w:noProof/>
           <w:szCs w:val="24"/>
           <w:bdr w:val="none" w:sz="0" w:space="0" w:color="auto" w:frame="1"/>
         </w:rPr>
@@ -142,15 +143,6 @@
     </w:p>
     <w:p>
       <w:pPr>
-        <w:spacing w:after="0" w:line="240" w:lineRule="auto"/>
-        <w:rPr>
-          <w:rFonts w:eastAsia="Times New Roman"/>
-          <w:szCs w:val="24"/>
-        </w:rPr>
-      </w:pPr>
-    </w:p>
-    <w:p>
-      <w:pPr>
         <w:spacing w:after="240" w:line="240" w:lineRule="auto"/>
         <w:rPr>
           <w:rFonts w:eastAsia="Times New Roman"/>
@@ -259,6 +251,15 @@
         </w:rPr>
         <w:br/>
       </w:r>
+    </w:p>
+    <w:p>
+      <w:pPr>
+        <w:spacing w:after="240" w:line="240" w:lineRule="auto"/>
+        <w:rPr>
+          <w:rFonts w:eastAsia="Times New Roman"/>
+          <w:szCs w:val="24"/>
+        </w:rPr>
+      </w:pPr>
     </w:p>
     <w:p>
       <w:pPr>
@@ -859,15 +860,7 @@
           <w:color w:val="333333"/>
           <w:szCs w:val="24"/>
         </w:rPr>
-        <w:t>Probleme generate de vechea implementare a sistemului mișcării entităților</w:t>
-      </w:r>
-      <w:r>
-        <w:rPr>
-          <w:rFonts w:eastAsia="Times New Roman"/>
-          <w:color w:val="333333"/>
-          <w:szCs w:val="24"/>
-        </w:rPr>
-        <w:t xml:space="preserve"> </w:t>
+        <w:t xml:space="preserve">Probleme generate de vechea implementare a sistemului mișcării entităților </w:t>
       </w:r>
     </w:p>
     <w:p>
@@ -1125,6 +1118,7 @@
       </w:pPr>
       <w:r>
         <w:rPr>
+          <w:noProof/>
           <w:szCs w:val="24"/>
         </w:rPr>
         <w:drawing>
@@ -1287,6 +1281,7 @@
       </w:pPr>
       <w:r>
         <w:rPr>
+          <w:noProof/>
           <w:szCs w:val="24"/>
         </w:rPr>
         <w:lastRenderedPageBreak/>
@@ -1578,6 +1573,7 @@
       </w:pPr>
       <w:r>
         <w:rPr>
+          <w:noProof/>
           <w:szCs w:val="24"/>
         </w:rPr>
         <w:drawing>
@@ -1901,6 +1897,7 @@
       </w:pPr>
       <w:r>
         <w:rPr>
+          <w:noProof/>
           <w:szCs w:val="24"/>
           <w:lang w:val="en-US"/>
         </w:rPr>
@@ -1942,6 +1939,7 @@
       </w:r>
       <w:r>
         <w:rPr>
+          <w:noProof/>
           <w:szCs w:val="24"/>
         </w:rPr>
         <w:drawing>
@@ -2217,6 +2215,7 @@
       </w:pPr>
       <w:r>
         <w:rPr>
+          <w:noProof/>
           <w:szCs w:val="24"/>
         </w:rPr>
         <w:lastRenderedPageBreak/>
@@ -2659,6 +2658,7 @@
       </w:pPr>
       <w:r>
         <w:rPr>
+          <w:noProof/>
           <w:szCs w:val="24"/>
         </w:rPr>
         <w:drawing>
@@ -2719,6 +2719,7 @@
       </w:r>
       <w:r>
         <w:rPr>
+          <w:noProof/>
           <w:szCs w:val="24"/>
         </w:rPr>
         <w:drawing>
@@ -3018,6 +3019,7 @@
       </w:pPr>
       <w:r>
         <w:rPr>
+          <w:noProof/>
           <w:szCs w:val="24"/>
         </w:rPr>
         <w:drawing>
@@ -3101,6 +3103,7 @@
       </w:pPr>
       <w:r>
         <w:rPr>
+          <w:noProof/>
           <w:szCs w:val="24"/>
         </w:rPr>
         <w:drawing>
@@ -3186,6 +3189,7 @@
       </w:pPr>
       <w:r>
         <w:rPr>
+          <w:noProof/>
           <w:szCs w:val="24"/>
         </w:rPr>
         <w:drawing>

</xml_diff>